<commit_message>
Release notes updated with review comments
</commit_message>
<xml_diff>
--- a/doc/release/HPC DME Release Notes 2.38.0.docx
+++ b/doc/release/HPC DME Release Notes 2.38.0.docx
@@ -3050,7 +3050,6 @@
               </w:rPr>
               <w:t>Added new command line utility </w:t>
             </w:r>
-            <w:proofErr w:type="spellStart"/>
             <w:r>
               <w:rPr>
                 <w:rStyle w:val="Emphasis"/>
@@ -3058,17 +3057,7 @@
                 <w:sz w:val="28"/>
                 <w:szCs w:val="28"/>
               </w:rPr>
-              <w:t>dm_update_bookmark</w:t>
-            </w:r>
-            <w:proofErr w:type="spellEnd"/>
-            <w:r>
-              <w:rPr>
-                <w:rStyle w:val="Emphasis"/>
-                <w:color w:val="0E101A"/>
-                <w:sz w:val="28"/>
-                <w:szCs w:val="28"/>
-              </w:rPr>
-              <w:t> </w:t>
+              <w:t>dm_update_bookmark </w:t>
             </w:r>
             <w:r>
               <w:rPr>
@@ -3168,7 +3157,25 @@
                 <w:szCs w:val="28"/>
                 <w:shd w:val="clear" w:color="auto" w:fill="FFFFFF"/>
               </w:rPr>
-              <w:t>Enhanced the DME Summary Report to display the aggregate data size in the various storage modalities (i.e., Cloudian, AWS S3, Glacier Deep Archive).</w:t>
+              <w:t>Enhanced the DME Summary Report to display the aggregate data size in the various storage modalities (</w:t>
+            </w:r>
+            <w:r>
+              <w:rPr>
+                <w:color w:val="000000" w:themeColor="text1"/>
+                <w:sz w:val="28"/>
+                <w:szCs w:val="28"/>
+                <w:shd w:val="clear" w:color="auto" w:fill="FFFFFF"/>
+              </w:rPr>
+              <w:t xml:space="preserve">that is, </w:t>
+            </w:r>
+            <w:r>
+              <w:rPr>
+                <w:color w:val="000000" w:themeColor="text1"/>
+                <w:sz w:val="28"/>
+                <w:szCs w:val="28"/>
+                <w:shd w:val="clear" w:color="auto" w:fill="FFFFFF"/>
+              </w:rPr>
+              <w:t>Cloudian, AWS S3, Glacier Deep Archive).</w:t>
             </w:r>
           </w:p>
           <w:p>
@@ -3427,7 +3434,25 @@
                 <w:szCs w:val="28"/>
                 <w:shd w:val="clear" w:color="auto" w:fill="FFFFFF"/>
               </w:rPr>
-              <w:t xml:space="preserve"> users copy and share this file or collection's detail page. </w:t>
+              <w:t xml:space="preserve"> users copy and share </w:t>
+            </w:r>
+            <w:r>
+              <w:rPr>
+                <w:color w:val="000000" w:themeColor="text1"/>
+                <w:sz w:val="28"/>
+                <w:szCs w:val="28"/>
+                <w:shd w:val="clear" w:color="auto" w:fill="FFFFFF"/>
+              </w:rPr>
+              <w:t xml:space="preserve">the URL for </w:t>
+            </w:r>
+            <w:r>
+              <w:rPr>
+                <w:color w:val="000000" w:themeColor="text1"/>
+                <w:sz w:val="28"/>
+                <w:szCs w:val="28"/>
+                <w:shd w:val="clear" w:color="auto" w:fill="FFFFFF"/>
+              </w:rPr>
+              <w:t xml:space="preserve">this file or collection's detail page. </w:t>
             </w:r>
           </w:p>
           <w:p>
@@ -3791,7 +3816,7 @@
                 <w:szCs w:val="28"/>
                 <w:shd w:val="clear" w:color="auto" w:fill="FFFFFF"/>
               </w:rPr>
-              <w:t>issue of a</w:t>
+              <w:t xml:space="preserve">issue of active requests repeating on every page </w:t>
             </w:r>
             <w:r>
               <w:rPr>
@@ -3800,7 +3825,7 @@
                 <w:szCs w:val="28"/>
                 <w:shd w:val="clear" w:color="auto" w:fill="FFFFFF"/>
               </w:rPr>
-              <w:t>ctive requests repeat</w:t>
+              <w:t>of</w:t>
             </w:r>
             <w:r>
               <w:rPr>
@@ -3809,61 +3834,7 @@
                 <w:szCs w:val="28"/>
                 <w:shd w:val="clear" w:color="auto" w:fill="FFFFFF"/>
               </w:rPr>
-              <w:t>ing</w:t>
-            </w:r>
-            <w:r>
-              <w:rPr>
-                <w:color w:val="172B4D"/>
-                <w:sz w:val="28"/>
-                <w:szCs w:val="28"/>
-                <w:shd w:val="clear" w:color="auto" w:fill="FFFFFF"/>
-              </w:rPr>
-              <w:t xml:space="preserve"> on every page </w:t>
-            </w:r>
-            <w:r>
-              <w:rPr>
-                <w:color w:val="172B4D"/>
-                <w:sz w:val="28"/>
-                <w:szCs w:val="28"/>
-                <w:shd w:val="clear" w:color="auto" w:fill="FFFFFF"/>
-              </w:rPr>
-              <w:t>of</w:t>
-            </w:r>
-            <w:r>
-              <w:rPr>
-                <w:color w:val="172B4D"/>
-                <w:sz w:val="28"/>
-                <w:szCs w:val="28"/>
-                <w:shd w:val="clear" w:color="auto" w:fill="FFFFFF"/>
-              </w:rPr>
-              <w:t xml:space="preserve"> </w:t>
-            </w:r>
-            <w:r>
-              <w:rPr>
-                <w:color w:val="172B4D"/>
-                <w:sz w:val="28"/>
-                <w:szCs w:val="28"/>
-                <w:shd w:val="clear" w:color="auto" w:fill="FFFFFF"/>
-              </w:rPr>
-              <w:t xml:space="preserve">the </w:t>
-            </w:r>
-            <w:r>
-              <w:rPr>
-                <w:color w:val="172B4D"/>
-                <w:sz w:val="28"/>
-                <w:szCs w:val="28"/>
-                <w:shd w:val="clear" w:color="auto" w:fill="FFFFFF"/>
-              </w:rPr>
-              <w:t>registration task dashboard</w:t>
-            </w:r>
-            <w:r>
-              <w:rPr>
-                <w:color w:val="172B4D"/>
-                <w:sz w:val="28"/>
-                <w:szCs w:val="28"/>
-                <w:shd w:val="clear" w:color="auto" w:fill="FFFFFF"/>
-              </w:rPr>
-              <w:t>.</w:t>
+              <w:t xml:space="preserve"> the registration task dashboard.</w:t>
             </w:r>
           </w:p>
           <w:p>
@@ -4824,7 +4795,6 @@
                 <w:sz w:val="28"/>
                 <w:szCs w:val="28"/>
               </w:rPr>
-              <w:lastRenderedPageBreak/>
               <w:t>DME Agile JIRA Board Home Page:</w:t>
             </w:r>
           </w:p>

</xml_diff>

<commit_message>
Added references to user guide
</commit_message>
<xml_diff>
--- a/doc/release/HPC DME Release Notes 2.38.0.docx
+++ b/doc/release/HPC DME Release Notes 2.38.0.docx
@@ -3109,6 +3109,32 @@
               </w:rPr>
               <w:t>.</w:t>
             </w:r>
+            <w:r>
+              <w:rPr>
+                <w:color w:val="0E101A"/>
+                <w:sz w:val="28"/>
+                <w:szCs w:val="28"/>
+              </w:rPr>
+              <w:t xml:space="preserve"> For details, refer to </w:t>
+            </w:r>
+            <w:hyperlink r:id="rId7" w:history="1">
+              <w:r>
+                <w:rPr>
+                  <w:rStyle w:val="Hyperlink"/>
+                  <w:sz w:val="28"/>
+                  <w:szCs w:val="28"/>
+                </w:rPr>
+                <w:t>Updating a Bookmark via the CLU</w:t>
+              </w:r>
+            </w:hyperlink>
+            <w:r>
+              <w:rPr>
+                <w:color w:val="0E101A"/>
+                <w:sz w:val="28"/>
+                <w:szCs w:val="28"/>
+              </w:rPr>
+              <w:t>.</w:t>
+            </w:r>
           </w:p>
           <w:p>
             <w:pPr>
@@ -3454,6 +3480,53 @@
               </w:rPr>
               <w:t xml:space="preserve">this file or collection's detail page. </w:t>
             </w:r>
+            <w:r>
+              <w:rPr>
+                <w:color w:val="000000" w:themeColor="text1"/>
+                <w:sz w:val="28"/>
+                <w:szCs w:val="28"/>
+                <w:shd w:val="clear" w:color="auto" w:fill="FFFFFF"/>
+              </w:rPr>
+              <w:t xml:space="preserve">For more information, refer to </w:t>
+            </w:r>
+            <w:hyperlink r:id="rId8" w:history="1">
+              <w:r>
+                <w:rPr>
+                  <w:rStyle w:val="Hyperlink"/>
+                  <w:sz w:val="28"/>
+                  <w:szCs w:val="28"/>
+                  <w:shd w:val="clear" w:color="auto" w:fill="FFFFFF"/>
+                </w:rPr>
+                <w:t>Sharing D</w:t>
+              </w:r>
+              <w:r>
+                <w:rPr>
+                  <w:rStyle w:val="Hyperlink"/>
+                  <w:sz w:val="28"/>
+                  <w:szCs w:val="28"/>
+                  <w:shd w:val="clear" w:color="auto" w:fill="FFFFFF"/>
+                </w:rPr>
+                <w:t>a</w:t>
+              </w:r>
+              <w:r>
+                <w:rPr>
+                  <w:rStyle w:val="Hyperlink"/>
+                  <w:sz w:val="28"/>
+                  <w:szCs w:val="28"/>
+                  <w:shd w:val="clear" w:color="auto" w:fill="FFFFFF"/>
+                </w:rPr>
+                <w:t>ta</w:t>
+              </w:r>
+            </w:hyperlink>
+            <w:r>
+              <w:rPr>
+                <w:color w:val="000000" w:themeColor="text1"/>
+                <w:sz w:val="28"/>
+                <w:szCs w:val="28"/>
+                <w:shd w:val="clear" w:color="auto" w:fill="FFFFFF"/>
+              </w:rPr>
+              <w:t>.</w:t>
+            </w:r>
           </w:p>
           <w:p>
             <w:pPr>
@@ -3492,7 +3565,7 @@
                 <w:sz w:val="28"/>
                 <w:szCs w:val="28"/>
               </w:rPr>
-              <w:t xml:space="preserve">  Enhanced the download task page of the DME web application to display retry information for data object </w:t>
+              <w:t xml:space="preserve">  Enhanced the download task page of the DME web application to display </w:t>
             </w:r>
             <w:r>
               <w:rPr>
@@ -3500,6 +3573,22 @@
                 <w:sz w:val="28"/>
                 <w:szCs w:val="28"/>
               </w:rPr>
+              <w:t xml:space="preserve">Globus </w:t>
+            </w:r>
+            <w:r>
+              <w:rPr>
+                <w:color w:val="0E101A"/>
+                <w:sz w:val="28"/>
+                <w:szCs w:val="28"/>
+              </w:rPr>
+              <w:t xml:space="preserve">retry information for data object </w:t>
+            </w:r>
+            <w:r>
+              <w:rPr>
+                <w:color w:val="0E101A"/>
+                <w:sz w:val="28"/>
+                <w:szCs w:val="28"/>
+              </w:rPr>
               <w:t>download retries.</w:t>
             </w:r>
             <w:r>
@@ -3525,6 +3614,64 @@
                 <w:szCs w:val="28"/>
               </w:rPr>
               <w:t xml:space="preserve">only for collection and data object list retries. </w:t>
+            </w:r>
+            <w:r>
+              <w:rPr>
+                <w:color w:val="0E101A"/>
+                <w:sz w:val="28"/>
+                <w:szCs w:val="28"/>
+              </w:rPr>
+              <w:t xml:space="preserve">For details on Globus retries, refer to </w:t>
+            </w:r>
+            <w:hyperlink r:id="rId9" w:history="1">
+              <w:r>
+                <w:rPr>
+                  <w:rStyle w:val="Hyperlink"/>
+                  <w:sz w:val="28"/>
+                  <w:szCs w:val="28"/>
+                </w:rPr>
+                <w:t>Retrying a Fai</w:t>
+              </w:r>
+              <w:r>
+                <w:rPr>
+                  <w:rStyle w:val="Hyperlink"/>
+                  <w:sz w:val="28"/>
+                  <w:szCs w:val="28"/>
+                </w:rPr>
+                <w:t>l</w:t>
+              </w:r>
+              <w:r>
+                <w:rPr>
+                  <w:rStyle w:val="Hyperlink"/>
+                  <w:sz w:val="28"/>
+                  <w:szCs w:val="28"/>
+                </w:rPr>
+                <w:t xml:space="preserve">ed or </w:t>
+              </w:r>
+              <w:r>
+                <w:rPr>
+                  <w:rStyle w:val="Hyperlink"/>
+                  <w:sz w:val="28"/>
+                  <w:szCs w:val="28"/>
+                </w:rPr>
+                <w:t>C</w:t>
+              </w:r>
+              <w:r>
+                <w:rPr>
+                  <w:rStyle w:val="Hyperlink"/>
+                  <w:sz w:val="28"/>
+                  <w:szCs w:val="28"/>
+                </w:rPr>
+                <w:t>anceled Globus Download.</w:t>
+              </w:r>
+            </w:hyperlink>
+            <w:r>
+              <w:rPr>
+                <w:color w:val="0E101A"/>
+                <w:sz w:val="28"/>
+                <w:szCs w:val="28"/>
+              </w:rPr>
+              <w:t xml:space="preserve"> </w:t>
             </w:r>
           </w:p>
           <w:p>
@@ -3639,6 +3786,53 @@
               </w:rPr>
               <w:t xml:space="preserve">. </w:t>
             </w:r>
+            <w:r>
+              <w:rPr>
+                <w:color w:val="000000" w:themeColor="text1"/>
+                <w:sz w:val="28"/>
+                <w:szCs w:val="28"/>
+                <w:shd w:val="clear" w:color="auto" w:fill="FFFFFF"/>
+              </w:rPr>
+              <w:t xml:space="preserve">For details, see </w:t>
+            </w:r>
+            <w:hyperlink r:id="rId10" w:history="1">
+              <w:r>
+                <w:rPr>
+                  <w:rStyle w:val="Hyperlink"/>
+                  <w:sz w:val="28"/>
+                  <w:szCs w:val="28"/>
+                  <w:shd w:val="clear" w:color="auto" w:fill="FFFFFF"/>
+                </w:rPr>
+                <w:t>Viewing Download</w:t>
+              </w:r>
+              <w:r>
+                <w:rPr>
+                  <w:rStyle w:val="Hyperlink"/>
+                  <w:sz w:val="28"/>
+                  <w:szCs w:val="28"/>
+                  <w:shd w:val="clear" w:color="auto" w:fill="FFFFFF"/>
+                </w:rPr>
+                <w:t xml:space="preserve"> </w:t>
+              </w:r>
+              <w:r>
+                <w:rPr>
+                  <w:rStyle w:val="Hyperlink"/>
+                  <w:sz w:val="28"/>
+                  <w:szCs w:val="28"/>
+                  <w:shd w:val="clear" w:color="auto" w:fill="FFFFFF"/>
+                </w:rPr>
+                <w:t>Status</w:t>
+              </w:r>
+            </w:hyperlink>
+            <w:r>
+              <w:rPr>
+                <w:color w:val="000000" w:themeColor="text1"/>
+                <w:sz w:val="28"/>
+                <w:szCs w:val="28"/>
+                <w:shd w:val="clear" w:color="auto" w:fill="FFFFFF"/>
+              </w:rPr>
+              <w:t>.</w:t>
+            </w:r>
           </w:p>
           <w:p>
             <w:pPr>
@@ -3863,6 +4057,7 @@
                 <w:szCs w:val="28"/>
                 <w:u w:val="single"/>
               </w:rPr>
+              <w:lastRenderedPageBreak/>
               <w:t>HPCDATAMGM-18</w:t>
             </w:r>
             <w:r>
@@ -4398,7 +4593,7 @@
               </w:rPr>
               <w:t xml:space="preserve"> </w:t>
             </w:r>
-            <w:hyperlink r:id="rId7" w:history="1">
+            <w:hyperlink r:id="rId11" w:history="1">
               <w:r>
                 <w:rPr>
                   <w:rStyle w:val="Hyperlink"/>
@@ -4492,7 +4687,7 @@
               </w:rPr>
               <w:t xml:space="preserve">, visit </w:t>
             </w:r>
-            <w:hyperlink r:id="rId8" w:history="1">
+            <w:hyperlink r:id="rId12" w:history="1">
               <w:r>
                 <w:rPr>
                   <w:rStyle w:val="Hyperlink"/>
@@ -4572,7 +4767,7 @@
                 <w:szCs w:val="28"/>
               </w:rPr>
             </w:pPr>
-            <w:hyperlink r:id="rId9" w:history="1">
+            <w:hyperlink r:id="rId13" w:history="1">
               <w:r>
                 <w:rPr>
                   <w:rStyle w:val="Hyperlink"/>
@@ -4706,7 +4901,7 @@
                 <w:szCs w:val="28"/>
               </w:rPr>
             </w:pPr>
-            <w:hyperlink r:id="rId10" w:history="1">
+            <w:hyperlink r:id="rId14" w:history="1">
               <w:r>
                 <w:rPr>
                   <w:rStyle w:val="Hyperlink"/>
@@ -4760,7 +4955,7 @@
                 <w:szCs w:val="28"/>
               </w:rPr>
             </w:pPr>
-            <w:hyperlink r:id="rId11" w:history="1">
+            <w:hyperlink r:id="rId15" w:history="1">
               <w:r>
                 <w:rPr>
                   <w:rStyle w:val="Hyperlink"/>
@@ -4806,7 +5001,7 @@
                 <w:szCs w:val="28"/>
               </w:rPr>
             </w:pPr>
-            <w:hyperlink r:id="rId12" w:history="1">
+            <w:hyperlink r:id="rId16" w:history="1">
               <w:r>
                 <w:rPr>
                   <w:rStyle w:val="Hyperlink"/>
@@ -4852,7 +5047,7 @@
                 <w:szCs w:val="28"/>
               </w:rPr>
             </w:pPr>
-            <w:hyperlink r:id="rId13" w:history="1">
+            <w:hyperlink r:id="rId17" w:history="1">
               <w:r>
                 <w:rPr>
                   <w:rStyle w:val="Hyperlink"/>
@@ -4930,7 +5125,7 @@
                 <w:szCs w:val="28"/>
               </w:rPr>
             </w:pPr>
-            <w:hyperlink r:id="rId14" w:history="1">
+            <w:hyperlink r:id="rId18" w:history="1">
               <w:r>
                 <w:rPr>
                   <w:rStyle w:val="Hyperlink"/>

</xml_diff>